<commit_message>
ajuste documentacao inclusao filtro
</commit_message>
<xml_diff>
--- a/Documentação/Documentação da API.docx
+++ b/Documentação/Documentação da API.docx
@@ -22,8 +22,20 @@
           <w:sz w:val="24"/>
           <w:szCs w:val="24"/>
         </w:rPr>
-        <w:t>API de cadastro de produtos em um marketplace</w:t>
-      </w:r>
+        <w:t xml:space="preserve">API de cadastro de produtos em um </w:t>
+      </w:r>
+      <w:proofErr w:type="spellStart"/>
+      <w:r>
+        <w:rPr>
+          <w:rFonts w:cstheme="minorHAnsi"/>
+          <w:b/>
+          <w:bCs/>
+          <w:sz w:val="24"/>
+          <w:szCs w:val="24"/>
+        </w:rPr>
+        <w:t>marketplace</w:t>
+      </w:r>
+      <w:proofErr w:type="spellEnd"/>
     </w:p>
     <w:p>
       <w:pPr>
@@ -548,7 +560,23 @@
           <w:rFonts w:eastAsia="Times New Roman" w:cstheme="minorHAnsi"/>
           <w:lang w:eastAsia="pt-BR"/>
         </w:rPr>
-        <w:t>ategoria: String;</w:t>
+        <w:t xml:space="preserve">ategoria: </w:t>
+      </w:r>
+      <w:proofErr w:type="spellStart"/>
+      <w:r>
+        <w:rPr>
+          <w:rFonts w:eastAsia="Times New Roman" w:cstheme="minorHAnsi"/>
+          <w:lang w:eastAsia="pt-BR"/>
+        </w:rPr>
+        <w:t>String</w:t>
+      </w:r>
+      <w:proofErr w:type="spellEnd"/>
+      <w:r>
+        <w:rPr>
+          <w:rFonts w:eastAsia="Times New Roman" w:cstheme="minorHAnsi"/>
+          <w:lang w:eastAsia="pt-BR"/>
+        </w:rPr>
+        <w:t>;</w:t>
       </w:r>
     </w:p>
     <w:p>
@@ -574,6 +602,7 @@
         </w:rPr>
         <w:t xml:space="preserve">ipo: </w:t>
       </w:r>
+      <w:proofErr w:type="spellStart"/>
       <w:r>
         <w:rPr>
           <w:rFonts w:eastAsia="Times New Roman" w:cstheme="minorHAnsi"/>
@@ -588,6 +617,7 @@
         </w:rPr>
         <w:t>tring</w:t>
       </w:r>
+      <w:proofErr w:type="spellEnd"/>
       <w:r>
         <w:rPr>
           <w:rFonts w:eastAsia="Times New Roman" w:cstheme="minorHAnsi"/>
@@ -619,6 +649,7 @@
         </w:rPr>
         <w:t xml:space="preserve">amanho: </w:t>
       </w:r>
+      <w:proofErr w:type="spellStart"/>
       <w:r>
         <w:rPr>
           <w:rFonts w:eastAsia="Times New Roman" w:cstheme="minorHAnsi"/>
@@ -633,6 +664,7 @@
         </w:rPr>
         <w:t>umber</w:t>
       </w:r>
+      <w:proofErr w:type="spellEnd"/>
       <w:r>
         <w:rPr>
           <w:rFonts w:eastAsia="Times New Roman" w:cstheme="minorHAnsi"/>
@@ -664,6 +696,7 @@
         </w:rPr>
         <w:t xml:space="preserve">or: </w:t>
       </w:r>
+      <w:proofErr w:type="spellStart"/>
       <w:r>
         <w:rPr>
           <w:rFonts w:eastAsia="Times New Roman" w:cstheme="minorHAnsi"/>
@@ -678,6 +711,7 @@
         </w:rPr>
         <w:t>tring</w:t>
       </w:r>
+      <w:proofErr w:type="spellEnd"/>
       <w:r>
         <w:rPr>
           <w:rFonts w:eastAsia="Times New Roman" w:cstheme="minorHAnsi"/>
@@ -709,6 +743,7 @@
         </w:rPr>
         <w:t xml:space="preserve">alor: </w:t>
       </w:r>
+      <w:proofErr w:type="spellStart"/>
       <w:r>
         <w:rPr>
           <w:rFonts w:eastAsia="Times New Roman" w:cstheme="minorHAnsi"/>
@@ -723,6 +758,7 @@
         </w:rPr>
         <w:t>umber</w:t>
       </w:r>
+      <w:proofErr w:type="spellEnd"/>
       <w:r>
         <w:rPr>
           <w:rFonts w:eastAsia="Times New Roman" w:cstheme="minorHAnsi"/>
@@ -759,8 +795,17 @@
           <w:rFonts w:eastAsia="Times New Roman" w:cstheme="minorHAnsi"/>
           <w:lang w:eastAsia="pt-BR"/>
         </w:rPr>
-        <w:t>: Number</w:t>
-      </w:r>
+        <w:t xml:space="preserve">: </w:t>
+      </w:r>
+      <w:proofErr w:type="spellStart"/>
+      <w:r>
+        <w:rPr>
+          <w:rFonts w:eastAsia="Times New Roman" w:cstheme="minorHAnsi"/>
+          <w:lang w:eastAsia="pt-BR"/>
+        </w:rPr>
+        <w:t>Number</w:t>
+      </w:r>
+      <w:proofErr w:type="spellEnd"/>
       <w:r>
         <w:rPr>
           <w:rFonts w:eastAsia="Times New Roman" w:cstheme="minorHAnsi"/>
@@ -889,7 +934,43 @@
           <w:color w:val="FF0000"/>
           <w:lang w:eastAsia="pt-BR"/>
         </w:rPr>
-        <w:t xml:space="preserve">status 400 - Bad Request </w:t>
+        <w:t xml:space="preserve">status 400 - </w:t>
+      </w:r>
+      <w:proofErr w:type="spellStart"/>
+      <w:r>
+        <w:rPr>
+          <w:rFonts w:eastAsia="Times New Roman" w:cstheme="minorHAnsi"/>
+          <w:color w:val="FF0000"/>
+          <w:lang w:eastAsia="pt-BR"/>
+        </w:rPr>
+        <w:t>Bad</w:t>
+      </w:r>
+      <w:proofErr w:type="spellEnd"/>
+      <w:r>
+        <w:rPr>
+          <w:rFonts w:eastAsia="Times New Roman" w:cstheme="minorHAnsi"/>
+          <w:color w:val="FF0000"/>
+          <w:lang w:eastAsia="pt-BR"/>
+        </w:rPr>
+        <w:t xml:space="preserve"> </w:t>
+      </w:r>
+      <w:proofErr w:type="spellStart"/>
+      <w:r>
+        <w:rPr>
+          <w:rFonts w:eastAsia="Times New Roman" w:cstheme="minorHAnsi"/>
+          <w:color w:val="FF0000"/>
+          <w:lang w:eastAsia="pt-BR"/>
+        </w:rPr>
+        <w:t>Request</w:t>
+      </w:r>
+      <w:proofErr w:type="spellEnd"/>
+      <w:r>
+        <w:rPr>
+          <w:rFonts w:eastAsia="Times New Roman" w:cstheme="minorHAnsi"/>
+          <w:color w:val="FF0000"/>
+          <w:lang w:eastAsia="pt-BR"/>
+        </w:rPr>
+        <w:t xml:space="preserve"> </w:t>
       </w:r>
       <w:r>
         <w:rPr>
@@ -958,8 +1039,36 @@
           <w:color w:val="FF0000"/>
           <w:lang w:eastAsia="pt-BR"/>
         </w:rPr>
-        <w:t>status 400 - Bad Request</w:t>
-      </w:r>
+        <w:t xml:space="preserve">status 400 - </w:t>
+      </w:r>
+      <w:proofErr w:type="spellStart"/>
+      <w:r>
+        <w:rPr>
+          <w:rFonts w:eastAsia="Times New Roman" w:cstheme="minorHAnsi"/>
+          <w:color w:val="FF0000"/>
+          <w:lang w:eastAsia="pt-BR"/>
+        </w:rPr>
+        <w:t>Bad</w:t>
+      </w:r>
+      <w:proofErr w:type="spellEnd"/>
+      <w:r>
+        <w:rPr>
+          <w:rFonts w:eastAsia="Times New Roman" w:cstheme="minorHAnsi"/>
+          <w:color w:val="FF0000"/>
+          <w:lang w:eastAsia="pt-BR"/>
+        </w:rPr>
+        <w:t xml:space="preserve"> </w:t>
+      </w:r>
+      <w:proofErr w:type="spellStart"/>
+      <w:r>
+        <w:rPr>
+          <w:rFonts w:eastAsia="Times New Roman" w:cstheme="minorHAnsi"/>
+          <w:color w:val="FF0000"/>
+          <w:lang w:eastAsia="pt-BR"/>
+        </w:rPr>
+        <w:t>Request</w:t>
+      </w:r>
+      <w:proofErr w:type="spellEnd"/>
       <w:r>
         <w:rPr>
           <w:rFonts w:eastAsia="Times New Roman" w:cstheme="minorHAnsi"/>
@@ -1061,8 +1170,18 @@
           <w:color w:val="70AD47" w:themeColor="accent6"/>
           <w:lang w:eastAsia="pt-BR"/>
         </w:rPr>
-        <w:t xml:space="preserve"> 201 Created</w:t>
-      </w:r>
+        <w:t xml:space="preserve"> 201 </w:t>
+      </w:r>
+      <w:proofErr w:type="spellStart"/>
+      <w:r>
+        <w:rPr>
+          <w:rFonts w:eastAsia="Times New Roman" w:cstheme="minorHAnsi"/>
+          <w:color w:val="70AD47" w:themeColor="accent6"/>
+          <w:lang w:eastAsia="pt-BR"/>
+        </w:rPr>
+        <w:t>Created</w:t>
+      </w:r>
+      <w:proofErr w:type="spellEnd"/>
       <w:r>
         <w:rPr>
           <w:rFonts w:eastAsia="Times New Roman" w:cstheme="minorHAnsi"/>
@@ -1109,7 +1228,27 @@
           <w:iCs/>
           <w:lang w:eastAsia="pt-BR"/>
         </w:rPr>
-        <w:t xml:space="preserve"> adicionado ao marketplace no id </w:t>
+        <w:t xml:space="preserve"> adicionado ao </w:t>
+      </w:r>
+      <w:proofErr w:type="spellStart"/>
+      <w:r>
+        <w:rPr>
+          <w:rFonts w:eastAsia="Times New Roman" w:cstheme="minorHAnsi"/>
+          <w:i/>
+          <w:iCs/>
+          <w:lang w:eastAsia="pt-BR"/>
+        </w:rPr>
+        <w:t>marketplace</w:t>
+      </w:r>
+      <w:proofErr w:type="spellEnd"/>
+      <w:r>
+        <w:rPr>
+          <w:rFonts w:eastAsia="Times New Roman" w:cstheme="minorHAnsi"/>
+          <w:i/>
+          <w:iCs/>
+          <w:lang w:eastAsia="pt-BR"/>
+        </w:rPr>
+        <w:t xml:space="preserve"> no id </w:t>
       </w:r>
       <w:r>
         <w:rPr>
@@ -1756,35 +1895,7 @@
           <w:rFonts w:eastAsia="Times New Roman" w:cstheme="minorHAnsi"/>
           <w:lang w:eastAsia="pt-BR"/>
         </w:rPr>
-        <w:t xml:space="preserve">Se o </w:t>
-      </w:r>
-      <w:r>
-        <w:rPr>
-          <w:rFonts w:eastAsia="Times New Roman" w:cstheme="minorHAnsi"/>
-          <w:lang w:eastAsia="pt-BR"/>
-        </w:rPr>
-        <w:t xml:space="preserve">id do </w:t>
-      </w:r>
-      <w:r>
-        <w:rPr>
-          <w:rFonts w:eastAsia="Times New Roman" w:cstheme="minorHAnsi"/>
-          <w:lang w:eastAsia="pt-BR"/>
-        </w:rPr>
-        <w:t xml:space="preserve">produto </w:t>
-      </w:r>
-      <w:r>
-        <w:rPr>
-          <w:rFonts w:eastAsia="Times New Roman" w:cstheme="minorHAnsi"/>
-          <w:lang w:eastAsia="pt-BR"/>
-        </w:rPr>
-        <w:t xml:space="preserve">não </w:t>
-      </w:r>
-      <w:r>
-        <w:rPr>
-          <w:rFonts w:eastAsia="Times New Roman" w:cstheme="minorHAnsi"/>
-          <w:lang w:eastAsia="pt-BR"/>
-        </w:rPr>
-        <w:t xml:space="preserve">existir: Retornará o </w:t>
+        <w:t xml:space="preserve">Se o id do produto não existir: Retornará o </w:t>
       </w:r>
       <w:r>
         <w:rPr>
@@ -1792,7 +1903,43 @@
           <w:color w:val="FF0000"/>
           <w:lang w:eastAsia="pt-BR"/>
         </w:rPr>
-        <w:t xml:space="preserve">status 400 - Bad Request </w:t>
+        <w:t xml:space="preserve">status 400 - </w:t>
+      </w:r>
+      <w:proofErr w:type="spellStart"/>
+      <w:r>
+        <w:rPr>
+          <w:rFonts w:eastAsia="Times New Roman" w:cstheme="minorHAnsi"/>
+          <w:color w:val="FF0000"/>
+          <w:lang w:eastAsia="pt-BR"/>
+        </w:rPr>
+        <w:t>Bad</w:t>
+      </w:r>
+      <w:proofErr w:type="spellEnd"/>
+      <w:r>
+        <w:rPr>
+          <w:rFonts w:eastAsia="Times New Roman" w:cstheme="minorHAnsi"/>
+          <w:color w:val="FF0000"/>
+          <w:lang w:eastAsia="pt-BR"/>
+        </w:rPr>
+        <w:t xml:space="preserve"> </w:t>
+      </w:r>
+      <w:proofErr w:type="spellStart"/>
+      <w:r>
+        <w:rPr>
+          <w:rFonts w:eastAsia="Times New Roman" w:cstheme="minorHAnsi"/>
+          <w:color w:val="FF0000"/>
+          <w:lang w:eastAsia="pt-BR"/>
+        </w:rPr>
+        <w:t>Request</w:t>
+      </w:r>
+      <w:proofErr w:type="spellEnd"/>
+      <w:r>
+        <w:rPr>
+          <w:rFonts w:eastAsia="Times New Roman" w:cstheme="minorHAnsi"/>
+          <w:color w:val="FF0000"/>
+          <w:lang w:eastAsia="pt-BR"/>
+        </w:rPr>
+        <w:t xml:space="preserve"> </w:t>
       </w:r>
       <w:r>
         <w:rPr>
@@ -1987,6 +2134,168 @@
     </w:p>
     <w:p>
       <w:pPr>
+        <w:spacing w:after="0" w:line="240" w:lineRule="auto"/>
+        <w:jc w:val="both"/>
+        <w:rPr>
+          <w:rFonts w:eastAsia="Times New Roman" w:cstheme="minorHAnsi"/>
+          <w:lang w:eastAsia="pt-BR"/>
+        </w:rPr>
+      </w:pPr>
+      <w:r>
+        <w:rPr>
+          <w:rFonts w:eastAsia="Times New Roman" w:cstheme="minorHAnsi"/>
+          <w:lang w:eastAsia="pt-BR"/>
+        </w:rPr>
+        <w:lastRenderedPageBreak/>
+        <w:t xml:space="preserve">Também é possível fazer filtros mais </w:t>
+      </w:r>
+      <w:r>
+        <w:rPr>
+          <w:rFonts w:eastAsia="Times New Roman" w:cstheme="minorHAnsi"/>
+          <w:lang w:eastAsia="pt-BR"/>
+        </w:rPr>
+        <w:t xml:space="preserve">específicos, como buscar por </w:t>
+      </w:r>
+      <w:r>
+        <w:rPr>
+          <w:rFonts w:eastAsia="Times New Roman" w:cstheme="minorHAnsi"/>
+          <w:lang w:eastAsia="pt-BR"/>
+        </w:rPr>
+        <w:t xml:space="preserve">categoria, tipo, tamanho </w:t>
+      </w:r>
+      <w:r>
+        <w:rPr>
+          <w:rFonts w:eastAsia="Times New Roman" w:cstheme="minorHAnsi"/>
+          <w:lang w:eastAsia="pt-BR"/>
+        </w:rPr>
+        <w:t>e/</w:t>
+      </w:r>
+      <w:r>
+        <w:rPr>
+          <w:rFonts w:eastAsia="Times New Roman" w:cstheme="minorHAnsi"/>
+          <w:lang w:eastAsia="pt-BR"/>
+        </w:rPr>
+        <w:t>ou cor.</w:t>
+      </w:r>
+    </w:p>
+    <w:p>
+      <w:pPr>
+        <w:spacing w:after="0" w:line="240" w:lineRule="auto"/>
+        <w:jc w:val="both"/>
+        <w:rPr>
+          <w:rFonts w:eastAsia="Times New Roman" w:cstheme="minorHAnsi"/>
+          <w:lang w:eastAsia="pt-BR"/>
+        </w:rPr>
+      </w:pPr>
+    </w:p>
+    <w:p>
+      <w:pPr>
+        <w:spacing w:after="0" w:line="240" w:lineRule="auto"/>
+        <w:jc w:val="both"/>
+        <w:rPr>
+          <w:rFonts w:eastAsia="Times New Roman" w:cstheme="minorHAnsi"/>
+          <w:lang w:eastAsia="pt-BR"/>
+        </w:rPr>
+      </w:pPr>
+      <w:r>
+        <w:rPr>
+          <w:rFonts w:eastAsia="Times New Roman" w:cstheme="minorHAnsi"/>
+          <w:lang w:eastAsia="pt-BR"/>
+        </w:rPr>
+        <w:t xml:space="preserve">Exemplo abaixo demonstra </w:t>
+      </w:r>
+      <w:r>
+        <w:rPr>
+          <w:rFonts w:eastAsia="Times New Roman" w:cstheme="minorHAnsi"/>
+          <w:lang w:eastAsia="pt-BR"/>
+        </w:rPr>
+        <w:t>um filtro por categoria e tamanho:</w:t>
+      </w:r>
+    </w:p>
+    <w:p>
+      <w:pPr>
+        <w:spacing w:after="0" w:line="240" w:lineRule="auto"/>
+        <w:jc w:val="both"/>
+        <w:rPr>
+          <w:rFonts w:eastAsia="Times New Roman" w:cstheme="minorHAnsi"/>
+          <w:lang w:eastAsia="pt-BR"/>
+        </w:rPr>
+      </w:pPr>
+      <w:r>
+        <w:rPr>
+          <w:noProof/>
+        </w:rPr>
+        <w:drawing>
+          <wp:inline distT="0" distB="0" distL="0" distR="0" wp14:anchorId="6B0F24AC" wp14:editId="7C7A8454">
+            <wp:extent cx="5400040" cy="3321050"/>
+            <wp:effectExtent l="38100" t="38100" r="29210" b="31750"/>
+            <wp:docPr id="2" name="Imagem 2"/>
+            <wp:cNvGraphicFramePr>
+              <a:graphicFrameLocks xmlns:a="http://schemas.openxmlformats.org/drawingml/2006/main" noChangeAspect="1"/>
+            </wp:cNvGraphicFramePr>
+            <a:graphic xmlns:a="http://schemas.openxmlformats.org/drawingml/2006/main">
+              <a:graphicData uri="http://schemas.openxmlformats.org/drawingml/2006/picture">
+                <pic:pic xmlns:pic="http://schemas.openxmlformats.org/drawingml/2006/picture">
+                  <pic:nvPicPr>
+                    <pic:cNvPr id="1" name=""/>
+                    <pic:cNvPicPr/>
+                  </pic:nvPicPr>
+                  <pic:blipFill>
+                    <a:blip r:embed="rId13"/>
+                    <a:stretch>
+                      <a:fillRect/>
+                    </a:stretch>
+                  </pic:blipFill>
+                  <pic:spPr>
+                    <a:xfrm>
+                      <a:off x="0" y="0"/>
+                      <a:ext cx="5400040" cy="3321050"/>
+                    </a:xfrm>
+                    <a:prstGeom prst="rect">
+                      <a:avLst/>
+                    </a:prstGeom>
+                    <a:ln w="28575">
+                      <a:solidFill>
+                        <a:schemeClr val="tx1"/>
+                      </a:solidFill>
+                    </a:ln>
+                  </pic:spPr>
+                </pic:pic>
+              </a:graphicData>
+            </a:graphic>
+          </wp:inline>
+        </w:drawing>
+      </w:r>
+      <w:r>
+        <w:rPr>
+          <w:rFonts w:eastAsia="Times New Roman" w:cstheme="minorHAnsi"/>
+          <w:lang w:eastAsia="pt-BR"/>
+        </w:rPr>
+        <w:t xml:space="preserve"> </w:t>
+      </w:r>
+    </w:p>
+    <w:p>
+      <w:pPr>
+        <w:spacing w:after="0" w:line="240" w:lineRule="auto"/>
+        <w:jc w:val="both"/>
+        <w:rPr>
+          <w:rFonts w:eastAsia="Times New Roman" w:cstheme="minorHAnsi"/>
+          <w:lang w:eastAsia="pt-BR"/>
+        </w:rPr>
+      </w:pPr>
+    </w:p>
+    <w:p>
+      <w:pPr>
+        <w:spacing w:after="0" w:line="240" w:lineRule="auto"/>
+        <w:jc w:val="both"/>
+        <w:rPr>
+          <w:rFonts w:eastAsia="Times New Roman" w:cstheme="minorHAnsi"/>
+          <w:lang w:eastAsia="pt-BR"/>
+        </w:rPr>
+      </w:pPr>
+    </w:p>
+    <w:p>
+      <w:pPr>
         <w:pStyle w:val="PargrafodaLista"/>
         <w:numPr>
           <w:ilvl w:val="0"/>
@@ -2012,7 +2321,6 @@
           <w:iCs/>
           <w:lang w:eastAsia="pt-BR"/>
         </w:rPr>
-        <w:lastRenderedPageBreak/>
         <w:t>Altera Item</w:t>
       </w:r>
     </w:p>
@@ -2104,7 +2412,7 @@
         </w:rPr>
         <w:t xml:space="preserve"> </w:t>
       </w:r>
-      <w:hyperlink r:id="rId13" w:history="1">
+      <w:hyperlink r:id="rId14" w:history="1">
         <w:r>
           <w:rPr>
             <w:rStyle w:val="Hyperlink"/>
@@ -2175,7 +2483,43 @@
           <w:color w:val="FF0000"/>
           <w:lang w:eastAsia="pt-BR"/>
         </w:rPr>
-        <w:t xml:space="preserve">status 400 – Bad Request </w:t>
+        <w:t xml:space="preserve">status 400 – </w:t>
+      </w:r>
+      <w:proofErr w:type="spellStart"/>
+      <w:r>
+        <w:rPr>
+          <w:rFonts w:eastAsia="Times New Roman" w:cstheme="minorHAnsi"/>
+          <w:color w:val="FF0000"/>
+          <w:lang w:eastAsia="pt-BR"/>
+        </w:rPr>
+        <w:t>Bad</w:t>
+      </w:r>
+      <w:proofErr w:type="spellEnd"/>
+      <w:r>
+        <w:rPr>
+          <w:rFonts w:eastAsia="Times New Roman" w:cstheme="minorHAnsi"/>
+          <w:color w:val="FF0000"/>
+          <w:lang w:eastAsia="pt-BR"/>
+        </w:rPr>
+        <w:t xml:space="preserve"> </w:t>
+      </w:r>
+      <w:proofErr w:type="spellStart"/>
+      <w:r>
+        <w:rPr>
+          <w:rFonts w:eastAsia="Times New Roman" w:cstheme="minorHAnsi"/>
+          <w:color w:val="FF0000"/>
+          <w:lang w:eastAsia="pt-BR"/>
+        </w:rPr>
+        <w:t>Request</w:t>
+      </w:r>
+      <w:proofErr w:type="spellEnd"/>
+      <w:r>
+        <w:rPr>
+          <w:rFonts w:eastAsia="Times New Roman" w:cstheme="minorHAnsi"/>
+          <w:color w:val="FF0000"/>
+          <w:lang w:eastAsia="pt-BR"/>
+        </w:rPr>
+        <w:t xml:space="preserve"> </w:t>
       </w:r>
       <w:r>
         <w:rPr>
@@ -2295,24 +2639,56 @@
           <w:rFonts w:eastAsia="Times New Roman" w:cstheme="minorHAnsi"/>
           <w:lang w:eastAsia="pt-BR"/>
         </w:rPr>
-        <w:t xml:space="preserve">id: Number;  </w:t>
-      </w:r>
-    </w:p>
-    <w:p>
-      <w:pPr>
-        <w:spacing w:after="0" w:line="240" w:lineRule="auto"/>
-        <w:jc w:val="both"/>
-        <w:rPr>
-          <w:rFonts w:eastAsia="Times New Roman" w:cstheme="minorHAnsi"/>
-          <w:lang w:eastAsia="pt-BR"/>
-        </w:rPr>
-      </w:pPr>
-      <w:r>
-        <w:rPr>
-          <w:rFonts w:eastAsia="Times New Roman" w:cstheme="minorHAnsi"/>
-          <w:lang w:eastAsia="pt-BR"/>
-        </w:rPr>
-        <w:t>categoria: String;</w:t>
+        <w:t xml:space="preserve">id: </w:t>
+      </w:r>
+      <w:proofErr w:type="spellStart"/>
+      <w:r>
+        <w:rPr>
+          <w:rFonts w:eastAsia="Times New Roman" w:cstheme="minorHAnsi"/>
+          <w:lang w:eastAsia="pt-BR"/>
+        </w:rPr>
+        <w:t>Number</w:t>
+      </w:r>
+      <w:proofErr w:type="spellEnd"/>
+      <w:r>
+        <w:rPr>
+          <w:rFonts w:eastAsia="Times New Roman" w:cstheme="minorHAnsi"/>
+          <w:lang w:eastAsia="pt-BR"/>
+        </w:rPr>
+        <w:t xml:space="preserve">;  </w:t>
+      </w:r>
+    </w:p>
+    <w:p>
+      <w:pPr>
+        <w:spacing w:after="0" w:line="240" w:lineRule="auto"/>
+        <w:jc w:val="both"/>
+        <w:rPr>
+          <w:rFonts w:eastAsia="Times New Roman" w:cstheme="minorHAnsi"/>
+          <w:lang w:eastAsia="pt-BR"/>
+        </w:rPr>
+      </w:pPr>
+      <w:r>
+        <w:rPr>
+          <w:rFonts w:eastAsia="Times New Roman" w:cstheme="minorHAnsi"/>
+          <w:lang w:eastAsia="pt-BR"/>
+        </w:rPr>
+        <w:t xml:space="preserve">categoria: </w:t>
+      </w:r>
+      <w:proofErr w:type="spellStart"/>
+      <w:r>
+        <w:rPr>
+          <w:rFonts w:eastAsia="Times New Roman" w:cstheme="minorHAnsi"/>
+          <w:lang w:eastAsia="pt-BR"/>
+        </w:rPr>
+        <w:t>String</w:t>
+      </w:r>
+      <w:proofErr w:type="spellEnd"/>
+      <w:r>
+        <w:rPr>
+          <w:rFonts w:eastAsia="Times New Roman" w:cstheme="minorHAnsi"/>
+          <w:lang w:eastAsia="pt-BR"/>
+        </w:rPr>
+        <w:t>;</w:t>
       </w:r>
     </w:p>
     <w:p>
@@ -2336,7 +2712,23 @@
           <w:rFonts w:eastAsia="Times New Roman" w:cstheme="minorHAnsi"/>
           <w:lang w:eastAsia="pt-BR"/>
         </w:rPr>
-        <w:t>ipo: String;</w:t>
+        <w:t xml:space="preserve">ipo: </w:t>
+      </w:r>
+      <w:proofErr w:type="spellStart"/>
+      <w:r>
+        <w:rPr>
+          <w:rFonts w:eastAsia="Times New Roman" w:cstheme="minorHAnsi"/>
+          <w:lang w:eastAsia="pt-BR"/>
+        </w:rPr>
+        <w:t>String</w:t>
+      </w:r>
+      <w:proofErr w:type="spellEnd"/>
+      <w:r>
+        <w:rPr>
+          <w:rFonts w:eastAsia="Times New Roman" w:cstheme="minorHAnsi"/>
+          <w:lang w:eastAsia="pt-BR"/>
+        </w:rPr>
+        <w:t>;</w:t>
       </w:r>
     </w:p>
     <w:p>
@@ -2360,7 +2752,23 @@
           <w:rFonts w:eastAsia="Times New Roman" w:cstheme="minorHAnsi"/>
           <w:lang w:eastAsia="pt-BR"/>
         </w:rPr>
-        <w:t>amanho: Number;</w:t>
+        <w:t xml:space="preserve">amanho: </w:t>
+      </w:r>
+      <w:proofErr w:type="spellStart"/>
+      <w:r>
+        <w:rPr>
+          <w:rFonts w:eastAsia="Times New Roman" w:cstheme="minorHAnsi"/>
+          <w:lang w:eastAsia="pt-BR"/>
+        </w:rPr>
+        <w:t>Number</w:t>
+      </w:r>
+      <w:proofErr w:type="spellEnd"/>
+      <w:r>
+        <w:rPr>
+          <w:rFonts w:eastAsia="Times New Roman" w:cstheme="minorHAnsi"/>
+          <w:lang w:eastAsia="pt-BR"/>
+        </w:rPr>
+        <w:t>;</w:t>
       </w:r>
     </w:p>
     <w:p>
@@ -2384,7 +2792,23 @@
           <w:rFonts w:eastAsia="Times New Roman" w:cstheme="minorHAnsi"/>
           <w:lang w:eastAsia="pt-BR"/>
         </w:rPr>
-        <w:t>or: String;</w:t>
+        <w:t xml:space="preserve">or: </w:t>
+      </w:r>
+      <w:proofErr w:type="spellStart"/>
+      <w:r>
+        <w:rPr>
+          <w:rFonts w:eastAsia="Times New Roman" w:cstheme="minorHAnsi"/>
+          <w:lang w:eastAsia="pt-BR"/>
+        </w:rPr>
+        <w:t>String</w:t>
+      </w:r>
+      <w:proofErr w:type="spellEnd"/>
+      <w:r>
+        <w:rPr>
+          <w:rFonts w:eastAsia="Times New Roman" w:cstheme="minorHAnsi"/>
+          <w:lang w:eastAsia="pt-BR"/>
+        </w:rPr>
+        <w:t>;</w:t>
       </w:r>
     </w:p>
     <w:p>
@@ -2408,7 +2832,23 @@
           <w:rFonts w:eastAsia="Times New Roman" w:cstheme="minorHAnsi"/>
           <w:lang w:eastAsia="pt-BR"/>
         </w:rPr>
-        <w:t>alor: Number;</w:t>
+        <w:t xml:space="preserve">alor: </w:t>
+      </w:r>
+      <w:proofErr w:type="spellStart"/>
+      <w:r>
+        <w:rPr>
+          <w:rFonts w:eastAsia="Times New Roman" w:cstheme="minorHAnsi"/>
+          <w:lang w:eastAsia="pt-BR"/>
+        </w:rPr>
+        <w:t>Number</w:t>
+      </w:r>
+      <w:proofErr w:type="spellEnd"/>
+      <w:r>
+        <w:rPr>
+          <w:rFonts w:eastAsia="Times New Roman" w:cstheme="minorHAnsi"/>
+          <w:lang w:eastAsia="pt-BR"/>
+        </w:rPr>
+        <w:t>;</w:t>
       </w:r>
     </w:p>
     <w:p>
@@ -2432,7 +2872,23 @@
           <w:rFonts w:eastAsia="Times New Roman" w:cstheme="minorHAnsi"/>
           <w:lang w:eastAsia="pt-BR"/>
         </w:rPr>
-        <w:t>stoque: Number;</w:t>
+        <w:t xml:space="preserve">stoque: </w:t>
+      </w:r>
+      <w:proofErr w:type="spellStart"/>
+      <w:r>
+        <w:rPr>
+          <w:rFonts w:eastAsia="Times New Roman" w:cstheme="minorHAnsi"/>
+          <w:lang w:eastAsia="pt-BR"/>
+        </w:rPr>
+        <w:t>Number</w:t>
+      </w:r>
+      <w:proofErr w:type="spellEnd"/>
+      <w:r>
+        <w:rPr>
+          <w:rFonts w:eastAsia="Times New Roman" w:cstheme="minorHAnsi"/>
+          <w:lang w:eastAsia="pt-BR"/>
+        </w:rPr>
+        <w:t>;</w:t>
       </w:r>
     </w:p>
     <w:p>
@@ -2557,8 +3013,36 @@
           <w:color w:val="FF0000"/>
           <w:lang w:eastAsia="pt-BR"/>
         </w:rPr>
-        <w:t>status 400 - Bad Request</w:t>
-      </w:r>
+        <w:t xml:space="preserve">status 400 - </w:t>
+      </w:r>
+      <w:proofErr w:type="spellStart"/>
+      <w:r>
+        <w:rPr>
+          <w:rFonts w:eastAsia="Times New Roman" w:cstheme="minorHAnsi"/>
+          <w:color w:val="FF0000"/>
+          <w:lang w:eastAsia="pt-BR"/>
+        </w:rPr>
+        <w:t>Bad</w:t>
+      </w:r>
+      <w:proofErr w:type="spellEnd"/>
+      <w:r>
+        <w:rPr>
+          <w:rFonts w:eastAsia="Times New Roman" w:cstheme="minorHAnsi"/>
+          <w:color w:val="FF0000"/>
+          <w:lang w:eastAsia="pt-BR"/>
+        </w:rPr>
+        <w:t xml:space="preserve"> </w:t>
+      </w:r>
+      <w:proofErr w:type="spellStart"/>
+      <w:r>
+        <w:rPr>
+          <w:rFonts w:eastAsia="Times New Roman" w:cstheme="minorHAnsi"/>
+          <w:color w:val="FF0000"/>
+          <w:lang w:eastAsia="pt-BR"/>
+        </w:rPr>
+        <w:t>Request</w:t>
+      </w:r>
+      <w:proofErr w:type="spellEnd"/>
       <w:r>
         <w:rPr>
           <w:rFonts w:eastAsia="Times New Roman" w:cstheme="minorHAnsi"/>
@@ -2692,6 +3176,7 @@
           <w:rFonts w:eastAsia="Times New Roman" w:cstheme="minorHAnsi"/>
           <w:lang w:eastAsia="pt-BR"/>
         </w:rPr>
+        <w:lastRenderedPageBreak/>
         <w:t xml:space="preserve">Se </w:t>
       </w:r>
       <w:r>
@@ -2699,23 +3184,7 @@
           <w:rFonts w:eastAsia="Times New Roman" w:cstheme="minorHAnsi"/>
           <w:lang w:eastAsia="pt-BR"/>
         </w:rPr>
-        <w:t xml:space="preserve">o usuário enviar </w:t>
-      </w:r>
-      <w:bookmarkStart w:id="0" w:name="_GoBack"/>
-      <w:bookmarkEnd w:id="0"/>
-      <w:r>
-        <w:rPr>
-          <w:rFonts w:eastAsia="Times New Roman" w:cstheme="minorHAnsi"/>
-          <w:lang w:eastAsia="pt-BR"/>
-        </w:rPr>
-        <w:t xml:space="preserve">os parâmetros que deseja alterar corretamente, o sistema retornará </w:t>
-      </w:r>
-      <w:r>
-        <w:rPr>
-          <w:rFonts w:eastAsia="Times New Roman" w:cstheme="minorHAnsi"/>
-          <w:lang w:eastAsia="pt-BR"/>
-        </w:rPr>
-        <w:t xml:space="preserve">o </w:t>
+        <w:t xml:space="preserve">o usuário enviar os parâmetros que deseja alterar corretamente, o sistema retornará o </w:t>
       </w:r>
       <w:r>
         <w:rPr>
@@ -2779,6 +3248,10 @@
         <w:jc w:val="both"/>
         <w:rPr>
           <w:rFonts w:eastAsia="Times New Roman" w:cstheme="minorHAnsi"/>
+          <w:b/>
+          <w:bCs/>
+          <w:i/>
+          <w:iCs/>
           <w:lang w:eastAsia="pt-BR"/>
         </w:rPr>
       </w:pPr>
@@ -2802,7 +3275,7 @@
                     <pic:cNvPicPr/>
                   </pic:nvPicPr>
                   <pic:blipFill>
-                    <a:blip r:embed="rId14"/>
+                    <a:blip r:embed="rId15"/>
                     <a:stretch>
                       <a:fillRect/>
                     </a:stretch>
@@ -2834,16 +3307,6 @@
         <w:jc w:val="both"/>
         <w:rPr>
           <w:rFonts w:eastAsia="Times New Roman" w:cstheme="minorHAnsi"/>
-          <w:lang w:eastAsia="pt-BR"/>
-        </w:rPr>
-      </w:pPr>
-    </w:p>
-    <w:p>
-      <w:pPr>
-        <w:spacing w:line="240" w:lineRule="auto"/>
-        <w:jc w:val="both"/>
-        <w:rPr>
-          <w:rFonts w:eastAsia="Times New Roman" w:cstheme="minorHAnsi"/>
           <w:b/>
           <w:bCs/>
           <w:i/>
@@ -2851,7 +3314,11 @@
           <w:lang w:eastAsia="pt-BR"/>
         </w:rPr>
       </w:pPr>
-      <w:r>
+    </w:p>
+    <w:p>
+      <w:pPr>
+        <w:spacing w:after="0" w:line="240" w:lineRule="auto"/>
+        <w:jc w:val="both"/>
         <w:rPr>
           <w:rFonts w:eastAsia="Times New Roman" w:cstheme="minorHAnsi"/>
           <w:b/>
@@ -2860,8 +3327,7 @@
           <w:iCs/>
           <w:lang w:eastAsia="pt-BR"/>
         </w:rPr>
-        <w:br w:type="page"/>
-      </w:r>
+      </w:pPr>
     </w:p>
     <w:p>
       <w:pPr>
@@ -2891,7 +3357,6 @@
           <w:iCs/>
           <w:lang w:eastAsia="pt-BR"/>
         </w:rPr>
-        <w:lastRenderedPageBreak/>
         <w:t>Exclui item</w:t>
       </w:r>
     </w:p>
@@ -3001,7 +3466,7 @@
         </w:rPr>
         <w:t xml:space="preserve"> </w:t>
       </w:r>
-      <w:hyperlink r:id="rId15" w:history="1">
+      <w:hyperlink r:id="rId16" w:history="1">
         <w:r>
           <w:rPr>
             <w:rStyle w:val="Hyperlink"/>
@@ -3086,89 +3551,80 @@
           <w:iCs/>
           <w:lang w:eastAsia="pt-BR"/>
         </w:rPr>
-        <w:t xml:space="preserve">Item de id </w:t>
-      </w:r>
-      <w:r>
-        <w:rPr>
-          <w:rFonts w:eastAsia="Times New Roman" w:cstheme="minorHAnsi"/>
-          <w:i/>
-          <w:iCs/>
-          <w:lang w:eastAsia="pt-BR"/>
-        </w:rPr>
-        <w:t>(</w:t>
-      </w:r>
-      <w:r>
-        <w:rPr>
-          <w:rFonts w:eastAsia="Times New Roman" w:cstheme="minorHAnsi"/>
-          <w:i/>
-          <w:iCs/>
-          <w:lang w:eastAsia="pt-BR"/>
-        </w:rPr>
-        <w:t>número</w:t>
-      </w:r>
-      <w:r>
-        <w:rPr>
-          <w:rFonts w:eastAsia="Times New Roman" w:cstheme="minorHAnsi"/>
-          <w:i/>
-          <w:iCs/>
-          <w:lang w:eastAsia="pt-BR"/>
-        </w:rPr>
-        <w:t>)</w:t>
-      </w:r>
-      <w:r>
-        <w:rPr>
-          <w:rFonts w:eastAsia="Times New Roman" w:cstheme="minorHAnsi"/>
-          <w:i/>
-          <w:iCs/>
+        <w:t>Item de id (número) removido com sucesso.</w:t>
+      </w:r>
+    </w:p>
+    <w:p>
+      <w:pPr>
+        <w:spacing w:after="0" w:line="240" w:lineRule="auto"/>
+        <w:jc w:val="both"/>
+        <w:rPr>
+          <w:rFonts w:eastAsia="Times New Roman" w:cstheme="minorHAnsi"/>
+          <w:lang w:eastAsia="pt-BR"/>
+        </w:rPr>
+      </w:pPr>
+    </w:p>
+    <w:p>
+      <w:pPr>
+        <w:spacing w:after="0" w:line="240" w:lineRule="auto"/>
+        <w:jc w:val="both"/>
+        <w:rPr>
+          <w:rFonts w:eastAsia="Times New Roman" w:cstheme="minorHAnsi"/>
+          <w:i/>
+          <w:iCs/>
+          <w:lang w:eastAsia="pt-BR"/>
+        </w:rPr>
+      </w:pPr>
+      <w:r>
+        <w:rPr>
+          <w:rFonts w:eastAsia="Times New Roman" w:cstheme="minorHAnsi"/>
+          <w:lang w:eastAsia="pt-BR"/>
+        </w:rPr>
+        <w:t xml:space="preserve">Se não existir: Retornará o </w:t>
+      </w:r>
+      <w:r>
+        <w:rPr>
+          <w:rFonts w:eastAsia="Times New Roman" w:cstheme="minorHAnsi"/>
+          <w:color w:val="FF0000"/>
+          <w:lang w:eastAsia="pt-BR"/>
+        </w:rPr>
+        <w:t xml:space="preserve">status 400 - </w:t>
+      </w:r>
+      <w:proofErr w:type="spellStart"/>
+      <w:r>
+        <w:rPr>
+          <w:rFonts w:eastAsia="Times New Roman" w:cstheme="minorHAnsi"/>
+          <w:color w:val="FF0000"/>
+          <w:lang w:eastAsia="pt-BR"/>
+        </w:rPr>
+        <w:t>Bad</w:t>
+      </w:r>
+      <w:proofErr w:type="spellEnd"/>
+      <w:r>
+        <w:rPr>
+          <w:rFonts w:eastAsia="Times New Roman" w:cstheme="minorHAnsi"/>
+          <w:color w:val="FF0000"/>
           <w:lang w:eastAsia="pt-BR"/>
         </w:rPr>
         <w:t xml:space="preserve"> </w:t>
       </w:r>
-      <w:r>
-        <w:rPr>
-          <w:rFonts w:eastAsia="Times New Roman" w:cstheme="minorHAnsi"/>
-          <w:i/>
-          <w:iCs/>
-          <w:lang w:eastAsia="pt-BR"/>
-        </w:rPr>
-        <w:t>removido com sucesso.</w:t>
-      </w:r>
-    </w:p>
-    <w:p>
-      <w:pPr>
-        <w:spacing w:after="0" w:line="240" w:lineRule="auto"/>
-        <w:jc w:val="both"/>
-        <w:rPr>
-          <w:rFonts w:eastAsia="Times New Roman" w:cstheme="minorHAnsi"/>
-          <w:lang w:eastAsia="pt-BR"/>
-        </w:rPr>
-      </w:pPr>
-    </w:p>
-    <w:p>
-      <w:pPr>
-        <w:spacing w:after="0" w:line="240" w:lineRule="auto"/>
-        <w:jc w:val="both"/>
-        <w:rPr>
-          <w:rFonts w:eastAsia="Times New Roman" w:cstheme="minorHAnsi"/>
-          <w:i/>
-          <w:iCs/>
-          <w:lang w:eastAsia="pt-BR"/>
-        </w:rPr>
-      </w:pPr>
-      <w:r>
-        <w:rPr>
-          <w:rFonts w:eastAsia="Times New Roman" w:cstheme="minorHAnsi"/>
-          <w:lang w:eastAsia="pt-BR"/>
-        </w:rPr>
-        <w:t xml:space="preserve">Se não existir: Retornará o </w:t>
-      </w:r>
+      <w:proofErr w:type="spellStart"/>
       <w:r>
         <w:rPr>
           <w:rFonts w:eastAsia="Times New Roman" w:cstheme="minorHAnsi"/>
           <w:color w:val="FF0000"/>
           <w:lang w:eastAsia="pt-BR"/>
         </w:rPr>
-        <w:t xml:space="preserve">status 400 - Bad Request </w:t>
+        <w:t>Request</w:t>
+      </w:r>
+      <w:proofErr w:type="spellEnd"/>
+      <w:r>
+        <w:rPr>
+          <w:rFonts w:eastAsia="Times New Roman" w:cstheme="minorHAnsi"/>
+          <w:color w:val="FF0000"/>
+          <w:lang w:eastAsia="pt-BR"/>
+        </w:rPr>
+        <w:t xml:space="preserve"> </w:t>
       </w:r>
       <w:r>
         <w:rPr>
@@ -3234,10 +3690,10 @@
           <w:noProof/>
         </w:rPr>
         <w:drawing>
-          <wp:inline distT="0" distB="0" distL="0" distR="0" wp14:anchorId="543A47AB" wp14:editId="05D9FB7F">
+          <wp:inline distT="0" distB="0" distL="0" distR="0" wp14:anchorId="5496FE92" wp14:editId="3FB11915">
             <wp:extent cx="5400040" cy="1044575"/>
             <wp:effectExtent l="19050" t="19050" r="10160" b="22225"/>
-            <wp:docPr id="12" name="Imagem 12"/>
+            <wp:docPr id="4" name="Imagem 4"/>
             <wp:cNvGraphicFramePr>
               <a:graphicFrameLocks xmlns:a="http://schemas.openxmlformats.org/drawingml/2006/main" noChangeAspect="1"/>
             </wp:cNvGraphicFramePr>
@@ -3249,7 +3705,7 @@
                     <pic:cNvPicPr/>
                   </pic:nvPicPr>
                   <pic:blipFill>
-                    <a:blip r:embed="rId16"/>
+                    <a:blip r:embed="rId17"/>
                     <a:stretch>
                       <a:fillRect/>
                     </a:stretch>
@@ -3297,27 +3753,7 @@
     </w:p>
     <w:p>
       <w:pPr>
-        <w:spacing w:after="0" w:line="360" w:lineRule="auto"/>
-        <w:jc w:val="both"/>
-        <w:rPr>
-          <w:rFonts w:eastAsia="Times New Roman" w:cstheme="minorHAnsi"/>
-          <w:lang w:eastAsia="pt-BR"/>
-        </w:rPr>
-      </w:pPr>
-    </w:p>
-    <w:p>
-      <w:pPr>
-        <w:spacing w:after="0" w:line="360" w:lineRule="auto"/>
-        <w:jc w:val="both"/>
-        <w:rPr>
-          <w:rFonts w:eastAsia="Times New Roman" w:cstheme="minorHAnsi"/>
-          <w:lang w:eastAsia="pt-BR"/>
-        </w:rPr>
-      </w:pPr>
-    </w:p>
-    <w:p>
-      <w:pPr>
-        <w:spacing w:after="0" w:line="360" w:lineRule="auto"/>
+        <w:spacing w:after="0" w:line="240" w:lineRule="auto"/>
         <w:jc w:val="both"/>
         <w:rPr>
           <w:rFonts w:eastAsia="Times New Roman" w:cstheme="minorHAnsi"/>
@@ -3426,112 +3862,16 @@
       </w:r>
     </w:p>
     <w:p>
-      <w:pPr>
-        <w:spacing w:line="285" w:lineRule="atLeast"/>
-        <w:rPr>
-          <w:rFonts w:ascii="Consolas" w:eastAsia="Times New Roman" w:hAnsi="Consolas" w:cs="Times New Roman"/>
-          <w:sz w:val="21"/>
-          <w:szCs w:val="21"/>
-          <w:lang w:eastAsia="pt-BR"/>
-        </w:rPr>
-      </w:pPr>
-    </w:p>
-    <w:p>
-      <w:pPr>
-        <w:spacing w:line="285" w:lineRule="atLeast"/>
-        <w:rPr>
-          <w:rFonts w:ascii="Consolas" w:eastAsia="Times New Roman" w:hAnsi="Consolas" w:cs="Times New Roman"/>
-          <w:color w:val="CE9178"/>
-          <w:sz w:val="21"/>
-          <w:szCs w:val="21"/>
-          <w:lang w:eastAsia="pt-BR"/>
-        </w:rPr>
-      </w:pPr>
-    </w:p>
-    <w:p>
-      <w:pPr>
-        <w:spacing w:line="285" w:lineRule="atLeast"/>
-        <w:rPr>
-          <w:rFonts w:ascii="Consolas" w:eastAsia="Times New Roman" w:hAnsi="Consolas" w:cs="Times New Roman"/>
-          <w:color w:val="CE9178"/>
-          <w:sz w:val="21"/>
-          <w:szCs w:val="21"/>
-          <w:lang w:eastAsia="pt-BR"/>
-        </w:rPr>
-      </w:pPr>
-    </w:p>
-    <w:p>
-      <w:pPr>
-        <w:spacing w:line="285" w:lineRule="atLeast"/>
-        <w:rPr>
-          <w:rFonts w:ascii="Consolas" w:eastAsia="Times New Roman" w:hAnsi="Consolas" w:cs="Times New Roman"/>
-          <w:color w:val="CE9178"/>
-          <w:sz w:val="21"/>
-          <w:szCs w:val="21"/>
-          <w:lang w:eastAsia="pt-BR"/>
-        </w:rPr>
-      </w:pPr>
-    </w:p>
-    <w:p>
-      <w:pPr>
-        <w:spacing w:line="285" w:lineRule="atLeast"/>
-        <w:rPr>
-          <w:rFonts w:ascii="Consolas" w:eastAsia="Times New Roman" w:hAnsi="Consolas" w:cs="Times New Roman"/>
-          <w:color w:val="CE9178"/>
-          <w:sz w:val="21"/>
-          <w:szCs w:val="21"/>
-          <w:lang w:eastAsia="pt-BR"/>
-        </w:rPr>
-      </w:pPr>
-    </w:p>
-    <w:p>
-      <w:pPr>
-        <w:spacing w:line="285" w:lineRule="atLeast"/>
-        <w:rPr>
-          <w:rFonts w:ascii="Consolas" w:eastAsia="Times New Roman" w:hAnsi="Consolas" w:cs="Times New Roman"/>
-          <w:color w:val="CE9178"/>
-          <w:sz w:val="21"/>
-          <w:szCs w:val="21"/>
-          <w:lang w:eastAsia="pt-BR"/>
-        </w:rPr>
-      </w:pPr>
-    </w:p>
-    <w:p>
-      <w:pPr>
-        <w:spacing w:line="285" w:lineRule="atLeast"/>
-        <w:rPr>
-          <w:rFonts w:ascii="Consolas" w:eastAsia="Times New Roman" w:hAnsi="Consolas" w:cs="Times New Roman"/>
-          <w:color w:val="CE9178"/>
-          <w:sz w:val="21"/>
-          <w:szCs w:val="21"/>
-          <w:lang w:eastAsia="pt-BR"/>
-        </w:rPr>
-      </w:pPr>
-    </w:p>
-    <w:p>
-      <w:pPr>
-        <w:spacing w:line="285" w:lineRule="atLeast"/>
-        <w:rPr>
-          <w:rFonts w:ascii="Consolas" w:eastAsia="Times New Roman" w:hAnsi="Consolas" w:cs="Times New Roman"/>
-          <w:color w:val="CE9178"/>
-          <w:sz w:val="21"/>
-          <w:szCs w:val="21"/>
-          <w:lang w:eastAsia="pt-BR"/>
-        </w:rPr>
-      </w:pPr>
-    </w:p>
-    <w:p>
-      <w:r>
-        <w:t xml:space="preserve"> </w:t>
-      </w:r>
+      <w:bookmarkStart w:id="0" w:name="_GoBack"/>
+      <w:bookmarkEnd w:id="0"/>
     </w:p>
     <w:sectPr>
-      <w:headerReference w:type="even" r:id="rId17"/>
-      <w:headerReference w:type="default" r:id="rId18"/>
-      <w:footerReference w:type="even" r:id="rId19"/>
-      <w:footerReference w:type="default" r:id="rId20"/>
-      <w:headerReference w:type="first" r:id="rId21"/>
-      <w:footerReference w:type="first" r:id="rId22"/>
+      <w:headerReference w:type="even" r:id="rId18"/>
+      <w:headerReference w:type="default" r:id="rId19"/>
+      <w:footerReference w:type="even" r:id="rId20"/>
+      <w:footerReference w:type="default" r:id="rId21"/>
+      <w:headerReference w:type="first" r:id="rId22"/>
+      <w:footerReference w:type="first" r:id="rId23"/>
       <w:pgSz w:w="11906" w:h="16838"/>
       <w:pgMar w:top="1417" w:right="1701" w:bottom="1417" w:left="1701" w:header="708" w:footer="708" w:gutter="0"/>
       <w:cols w:space="708"/>

</xml_diff>